<commit_message>
Updated Incident handler journal with new incident
</commit_message>
<xml_diff>
--- a/6. Sound the Alarm - Detection and Response/Exercise 6a - Incident-handler-journal.docx
+++ b/6. Sound the Alarm - Detection and Response/Exercise 6a - Incident-handler-journal.docx
@@ -242,7 +242,21 @@
                 <w:rFonts w:ascii="Google Sans" w:eastAsia="Google Sans" w:hAnsi="Google Sans" w:cs="Google Sans"/>
                 <w:color w:val="434343"/>
               </w:rPr>
-              <w:t>Ransomware attack on US health care clinic specialising in delivering primary care services</w:t>
+              <w:t xml:space="preserve">Ransomware attack on US health care clinic </w:t>
+            </w:r>
+            <w:r>
+              <w:rPr>
+                <w:rFonts w:ascii="Google Sans" w:eastAsia="Google Sans" w:hAnsi="Google Sans" w:cs="Google Sans"/>
+                <w:color w:val="434343"/>
+              </w:rPr>
+              <w:t>specializing</w:t>
+            </w:r>
+            <w:r>
+              <w:rPr>
+                <w:rFonts w:ascii="Google Sans" w:eastAsia="Google Sans" w:hAnsi="Google Sans" w:cs="Google Sans"/>
+                <w:color w:val="434343"/>
+              </w:rPr>
+              <w:t xml:space="preserve"> in delivering primary care services</w:t>
             </w:r>
           </w:p>
         </w:tc>
@@ -303,7 +317,7 @@
                 <w:rFonts w:ascii="Google Sans" w:eastAsia="Google Sans" w:hAnsi="Google Sans" w:cs="Google Sans"/>
                 <w:color w:val="434343"/>
               </w:rPr>
-              <w:t>List any cybersecurity tools that were used.</w:t>
+              <w:t>None</w:t>
             </w:r>
           </w:p>
         </w:tc>
@@ -565,7 +579,7 @@
                 <w:rFonts w:ascii="Google Sans" w:eastAsia="Google Sans" w:hAnsi="Google Sans" w:cs="Google Sans"/>
                 <w:color w:val="434343"/>
               </w:rPr>
-              <w:t>Record the date of the journal entry.</w:t>
+              <w:t>N/A</w:t>
             </w:r>
           </w:p>
         </w:tc>
@@ -611,7 +625,7 @@
                 <w:rFonts w:ascii="Google Sans" w:eastAsia="Google Sans" w:hAnsi="Google Sans" w:cs="Google Sans"/>
                 <w:color w:val="434343"/>
               </w:rPr>
-              <w:t>Record the journal entry number.</w:t>
+              <w:t>002</w:t>
             </w:r>
           </w:p>
         </w:tc>
@@ -672,7 +686,7 @@
                 <w:rFonts w:ascii="Google Sans" w:eastAsia="Google Sans" w:hAnsi="Google Sans" w:cs="Google Sans"/>
                 <w:color w:val="434343"/>
               </w:rPr>
-              <w:t>Provide a brief description about the journal entry.</w:t>
+              <w:t>Malicious attachment on email was downloaded onto the system by employee</w:t>
             </w:r>
           </w:p>
         </w:tc>
@@ -733,7 +747,7 @@
                 <w:rFonts w:ascii="Google Sans" w:eastAsia="Google Sans" w:hAnsi="Google Sans" w:cs="Google Sans"/>
                 <w:color w:val="434343"/>
               </w:rPr>
-              <w:t>List any cybersecurity tools that were used.</w:t>
+              <w:t>SHA256 hashing, Virus total</w:t>
             </w:r>
           </w:p>
         </w:tc>
@@ -799,142 +813,20 @@
           </w:p>
           <w:p>
             <w:pPr>
-              <w:numPr>
-                <w:ilvl w:val="0"/>
-                <w:numId w:val="1"/>
-              </w:numPr>
-              <w:spacing w:line="360" w:lineRule="auto"/>
-              <w:rPr>
-                <w:rFonts w:ascii="Google Sans" w:eastAsia="Google Sans" w:hAnsi="Google Sans" w:cs="Google Sans"/>
-                <w:color w:val="434343"/>
-              </w:rPr>
-            </w:pPr>
-            <w:r>
-              <w:rPr>
-                <w:rFonts w:ascii="Google Sans" w:eastAsia="Google Sans" w:hAnsi="Google Sans" w:cs="Google Sans"/>
-                <w:b/>
-                <w:color w:val="434343"/>
-              </w:rPr>
-              <w:t>Who</w:t>
-            </w:r>
-            <w:r>
-              <w:rPr>
-                <w:rFonts w:ascii="Google Sans" w:eastAsia="Google Sans" w:hAnsi="Google Sans" w:cs="Google Sans"/>
-                <w:color w:val="434343"/>
-              </w:rPr>
-              <w:t xml:space="preserve"> caused the incident?</w:t>
-            </w:r>
-          </w:p>
-          <w:p>
-            <w:pPr>
-              <w:numPr>
-                <w:ilvl w:val="0"/>
-                <w:numId w:val="1"/>
-              </w:numPr>
-              <w:spacing w:line="360" w:lineRule="auto"/>
-              <w:rPr>
-                <w:rFonts w:ascii="Google Sans" w:eastAsia="Google Sans" w:hAnsi="Google Sans" w:cs="Google Sans"/>
-                <w:color w:val="434343"/>
-              </w:rPr>
-            </w:pPr>
-            <w:r>
-              <w:rPr>
-                <w:rFonts w:ascii="Google Sans" w:eastAsia="Google Sans" w:hAnsi="Google Sans" w:cs="Google Sans"/>
-                <w:b/>
-                <w:color w:val="434343"/>
-              </w:rPr>
-              <w:t>What</w:t>
-            </w:r>
-            <w:r>
-              <w:rPr>
-                <w:rFonts w:ascii="Google Sans" w:eastAsia="Google Sans" w:hAnsi="Google Sans" w:cs="Google Sans"/>
-                <w:color w:val="434343"/>
-              </w:rPr>
-              <w:t xml:space="preserve"> happened?</w:t>
-            </w:r>
-          </w:p>
-          <w:p>
-            <w:pPr>
-              <w:numPr>
-                <w:ilvl w:val="0"/>
-                <w:numId w:val="1"/>
-              </w:numPr>
-              <w:spacing w:line="360" w:lineRule="auto"/>
-              <w:rPr>
-                <w:rFonts w:ascii="Google Sans" w:eastAsia="Google Sans" w:hAnsi="Google Sans" w:cs="Google Sans"/>
-                <w:color w:val="434343"/>
-              </w:rPr>
-            </w:pPr>
-            <w:r>
-              <w:rPr>
-                <w:rFonts w:ascii="Google Sans" w:eastAsia="Google Sans" w:hAnsi="Google Sans" w:cs="Google Sans"/>
-                <w:b/>
-                <w:color w:val="434343"/>
-              </w:rPr>
-              <w:t>When</w:t>
-            </w:r>
-            <w:r>
-              <w:rPr>
-                <w:rFonts w:ascii="Google Sans" w:eastAsia="Google Sans" w:hAnsi="Google Sans" w:cs="Google Sans"/>
-                <w:color w:val="434343"/>
-              </w:rPr>
-              <w:t xml:space="preserve"> did the incident occur?</w:t>
-            </w:r>
-          </w:p>
-          <w:p>
-            <w:pPr>
-              <w:numPr>
-                <w:ilvl w:val="0"/>
-                <w:numId w:val="1"/>
-              </w:numPr>
-              <w:spacing w:line="360" w:lineRule="auto"/>
-              <w:rPr>
-                <w:rFonts w:ascii="Google Sans" w:eastAsia="Google Sans" w:hAnsi="Google Sans" w:cs="Google Sans"/>
-                <w:color w:val="434343"/>
-              </w:rPr>
-            </w:pPr>
-            <w:r>
-              <w:rPr>
-                <w:rFonts w:ascii="Google Sans" w:eastAsia="Google Sans" w:hAnsi="Google Sans" w:cs="Google Sans"/>
-                <w:b/>
-                <w:color w:val="434343"/>
-              </w:rPr>
-              <w:t>Where</w:t>
-            </w:r>
-            <w:r>
-              <w:rPr>
-                <w:rFonts w:ascii="Google Sans" w:eastAsia="Google Sans" w:hAnsi="Google Sans" w:cs="Google Sans"/>
-                <w:color w:val="434343"/>
-              </w:rPr>
-              <w:t xml:space="preserve"> did the incident happen?</w:t>
-            </w:r>
-          </w:p>
-          <w:p>
-            <w:pPr>
-              <w:numPr>
-                <w:ilvl w:val="0"/>
-                <w:numId w:val="1"/>
-              </w:numPr>
-              <w:spacing w:line="360" w:lineRule="auto"/>
-              <w:rPr>
-                <w:rFonts w:ascii="Google Sans" w:eastAsia="Google Sans" w:hAnsi="Google Sans" w:cs="Google Sans"/>
-                <w:color w:val="434343"/>
-              </w:rPr>
-            </w:pPr>
-            <w:r>
-              <w:rPr>
-                <w:rFonts w:ascii="Google Sans" w:eastAsia="Google Sans" w:hAnsi="Google Sans" w:cs="Google Sans"/>
-                <w:b/>
-                <w:color w:val="434343"/>
-              </w:rPr>
-              <w:t>Why</w:t>
-            </w:r>
-            <w:r>
-              <w:rPr>
-                <w:rFonts w:ascii="Google Sans" w:eastAsia="Google Sans" w:hAnsi="Google Sans" w:cs="Google Sans"/>
-                <w:color w:val="434343"/>
-              </w:rPr>
-              <w:t xml:space="preserve"> did the incident happen?</w:t>
+              <w:spacing w:line="360" w:lineRule="auto"/>
+              <w:rPr>
+                <w:rFonts w:ascii="Google Sans" w:eastAsia="Google Sans" w:hAnsi="Google Sans" w:cs="Google Sans"/>
+                <w:bCs/>
+                <w:color w:val="434343"/>
+              </w:rPr>
+            </w:pPr>
+            <w:r>
+              <w:rPr>
+                <w:rFonts w:ascii="Google Sans" w:eastAsia="Google Sans" w:hAnsi="Google Sans" w:cs="Google Sans"/>
+                <w:bCs/>
+                <w:color w:val="434343"/>
+              </w:rPr>
+              <w:t>The incident was caused by an employee at the financial services company who downloaded and opened a suspicious email attachment. The incident occurred when the employee received an email containing a password-protected spreadsheet file and used the provided password to open it. This action triggered the execution of a malicious payload on their computer. The incident took place on the employee’s device within the organization’s network. It happened because the employee failed to recognize the email as a phishing attempt, highlighting a gap in email security awareness or training.</w:t>
             </w:r>
           </w:p>
         </w:tc>
@@ -1303,6 +1195,7 @@
               <w:rPr>
                 <w:rFonts w:ascii="Google Sans" w:eastAsia="Google Sans" w:hAnsi="Google Sans" w:cs="Google Sans"/>
               </w:rPr>
+              <w:lastRenderedPageBreak/>
               <w:t xml:space="preserve">The 5 W's </w:t>
             </w:r>
           </w:p>
@@ -1409,7 +1302,6 @@
                 <w:b/>
                 <w:color w:val="434343"/>
               </w:rPr>
-              <w:lastRenderedPageBreak/>
               <w:t>When</w:t>
             </w:r>
             <w:r>
@@ -1505,7 +1397,6 @@
               <w:rPr>
                 <w:rFonts w:ascii="Google Sans" w:eastAsia="Google Sans" w:hAnsi="Google Sans" w:cs="Google Sans"/>
               </w:rPr>
-              <w:lastRenderedPageBreak/>
               <w:t>Additional notes</w:t>
             </w:r>
           </w:p>
@@ -2108,6 +1999,7 @@
         </w:rPr>
       </w:pPr>
       <w:r>
+        <w:lastRenderedPageBreak/>
         <w:pict w14:anchorId="04D0449B">
           <v:rect id="_x0000_i1028" style="width:0;height:1.5pt" o:hralign="center" o:hrstd="t" o:hr="t" fillcolor="#a0a0a0" stroked="f"/>
         </w:pict>
@@ -2172,7 +2064,6 @@
                 <w:rFonts w:ascii="Google Sans" w:eastAsia="Google Sans" w:hAnsi="Google Sans" w:cs="Google Sans"/>
                 <w:b/>
               </w:rPr>
-              <w:lastRenderedPageBreak/>
               <w:t>Date:</w:t>
             </w:r>
             <w:r>
@@ -2933,6 +2824,7 @@
               <w:rPr>
                 <w:rFonts w:ascii="Google Sans" w:eastAsia="Google Sans" w:hAnsi="Google Sans" w:cs="Google Sans"/>
               </w:rPr>
+              <w:lastRenderedPageBreak/>
               <w:t xml:space="preserve">The 5 W's </w:t>
             </w:r>
           </w:p>
@@ -3039,7 +2931,6 @@
                 <w:b/>
                 <w:color w:val="434343"/>
               </w:rPr>
-              <w:lastRenderedPageBreak/>
               <w:t>When</w:t>
             </w:r>
             <w:r>
@@ -3135,7 +3026,6 @@
               <w:rPr>
                 <w:rFonts w:ascii="Google Sans" w:eastAsia="Google Sans" w:hAnsi="Google Sans" w:cs="Google Sans"/>
               </w:rPr>
-              <w:lastRenderedPageBreak/>
               <w:t>Additional notes</w:t>
             </w:r>
           </w:p>
@@ -4063,7 +3953,6 @@
   <w:style w:type="character" w:default="1" w:styleId="DefaultParagraphFont">
     <w:name w:val="Default Paragraph Font"/>
     <w:uiPriority w:val="1"/>
-    <w:semiHidden/>
     <w:unhideWhenUsed/>
   </w:style>
   <w:style w:type="table" w:default="1" w:styleId="TableNormal">

</xml_diff>